<commit_message>
mis tareas que hize
debo de poner atencion
</commit_message>
<xml_diff>
--- a/Ingles/apuntesingles.docx
+++ b/Ingles/apuntesingles.docx
@@ -1510,18 +1510,7 @@
           <w:szCs w:val="22"/>
           <w:lang w:val="en-US"/>
         </w:rPr>
-        <w:t>The female driver who died after her SUV was hit by a commuter train at a Valhalla, New York, railroad crossing T</w:t>
-      </w:r>
-      <w:bookmarkStart w:id="0" w:name="_GoBack"/>
-      <w:bookmarkEnd w:id="0"/>
-      <w:r>
-        <w:rPr>
-          <w:rFonts w:ascii="Arial" w:hAnsi="Arial" w:cs="Arial"/>
-          <w:sz w:val="20"/>
-          <w:szCs w:val="22"/>
-          <w:lang w:val="en-US"/>
-        </w:rPr>
-        <w:t>uesday night has been identified as Ellen Brody, a mother of three from a nearby town.</w:t>
+        <w:t>The female driver who died after her SUV was hit by a commuter train at a Valhalla, New York, railroad crossing Tuesday night has been identified as Ellen Brody, a mother of three from a nearby town.</w:t>
       </w:r>
     </w:p>
     <w:p>
@@ -2119,6 +2108,188 @@
           <w:lang w:val="en-US"/>
         </w:rPr>
       </w:pPr>
+      <w:r>
+        <w:rPr>
+          <w:lang w:val="en-US"/>
+        </w:rPr>
+        <w:br w:type="page"/>
+      </w:r>
+    </w:p>
+    <w:p>
+      <w:pPr>
+        <w:rPr>
+          <w:b/>
+          <w:lang w:val="en-US"/>
+        </w:rPr>
+      </w:pPr>
+      <w:r>
+        <w:rPr>
+          <w:b/>
+          <w:lang w:val="en-US"/>
+        </w:rPr>
+        <w:lastRenderedPageBreak/>
+        <w:t>Homework</w:t>
+      </w:r>
+      <w:r>
+        <w:rPr>
+          <w:b/>
+          <w:lang w:val="en-US"/>
+        </w:rPr>
+        <w:t xml:space="preserve"> 05/02/2015</w:t>
+      </w:r>
+    </w:p>
+    <w:p>
+      <w:pPr>
+        <w:rPr>
+          <w:rFonts w:ascii="Arial" w:hAnsi="Arial" w:cs="Arial"/>
+          <w:b/>
+          <w:lang w:val="en-US"/>
+        </w:rPr>
+      </w:pPr>
+      <w:r>
+        <w:rPr>
+          <w:rFonts w:ascii="Arial" w:hAnsi="Arial" w:cs="Arial"/>
+          <w:b/>
+          <w:lang w:val="en-US"/>
+        </w:rPr>
+        <w:t>White House Asked to Help Journalist Held in Syria</w:t>
+      </w:r>
+    </w:p>
+    <w:p>
+      <w:pPr>
+        <w:jc w:val="both"/>
+        <w:rPr>
+          <w:rFonts w:ascii="Arial" w:hAnsi="Arial" w:cs="Arial"/>
+          <w:sz w:val="20"/>
+          <w:lang w:val="en-US"/>
+        </w:rPr>
+      </w:pPr>
+      <w:r>
+        <w:rPr>
+          <w:rFonts w:ascii="Arial" w:hAnsi="Arial" w:cs="Arial"/>
+          <w:sz w:val="20"/>
+          <w:lang w:val="en-US"/>
+        </w:rPr>
+        <w:t>Parents of a missing journalist detained in Syria and the press freedom group Reporters Without Borders are calling on the White House to help bring the journalist home safely and to improve U.S. policy on hostage cases.</w:t>
+      </w:r>
+    </w:p>
+    <w:p>
+      <w:pPr>
+        <w:jc w:val="both"/>
+        <w:rPr>
+          <w:rFonts w:ascii="Arial" w:hAnsi="Arial" w:cs="Arial"/>
+          <w:sz w:val="20"/>
+          <w:lang w:val="en-US"/>
+        </w:rPr>
+      </w:pPr>
+      <w:r>
+        <w:rPr>
+          <w:rFonts w:ascii="Arial" w:hAnsi="Arial" w:cs="Arial"/>
+          <w:sz w:val="20"/>
+          <w:lang w:val="en-US"/>
+        </w:rPr>
+        <w:t>Marc and Debra Tice of Houston said Thursday that they are taking part in meetings for a White House policy review on how to handle hostage cases. Their son, Austin Tice, has been missing since 2012 — 906 days by his mother's count.</w:t>
+      </w:r>
+    </w:p>
+    <w:p>
+      <w:pPr>
+        <w:jc w:val="both"/>
+        <w:rPr>
+          <w:rFonts w:ascii="Arial" w:hAnsi="Arial" w:cs="Arial"/>
+          <w:sz w:val="20"/>
+          <w:lang w:val="en-US"/>
+        </w:rPr>
+      </w:pPr>
+      <w:r>
+        <w:rPr>
+          <w:rFonts w:ascii="Arial" w:hAnsi="Arial" w:cs="Arial"/>
+          <w:sz w:val="20"/>
+          <w:lang w:val="en-US"/>
+        </w:rPr>
+        <w:t>On Feb. 16, the family plans to launch an online campaign with support from USA Today, McClatchy Newspapers and other media companies, placing online ads with the message "Free Austin Tice." The parents are asking supporters to sign a petition to President Barack Obama to do more to bring Tice home.</w:t>
+      </w:r>
+    </w:p>
+    <w:p>
+      <w:pPr>
+        <w:jc w:val="both"/>
+        <w:rPr>
+          <w:rFonts w:ascii="Arial" w:hAnsi="Arial" w:cs="Arial"/>
+          <w:sz w:val="20"/>
+          <w:lang w:val="en-US"/>
+        </w:rPr>
+      </w:pPr>
+      <w:r>
+        <w:rPr>
+          <w:rFonts w:ascii="Arial" w:hAnsi="Arial" w:cs="Arial"/>
+          <w:sz w:val="20"/>
+          <w:lang w:val="en-US"/>
+        </w:rPr>
+        <w:t>Austin Tice disappeared in August 2012 while covering the civil war in Syria. Tice is a former Marine who has reported for The Washington Post, McClatchy Newspapers, The Associated Press, CBS and other outlets. He was one of the few journalists reporting from Damascus when he vanished. In 2012, Tice and the staff of McClatchy Newspapers won the prestigious George W. Polk Award for war reporting.</w:t>
+      </w:r>
+    </w:p>
+    <w:p>
+      <w:pPr>
+        <w:jc w:val="both"/>
+        <w:rPr>
+          <w:rFonts w:ascii="Arial" w:hAnsi="Arial" w:cs="Arial"/>
+          <w:sz w:val="20"/>
+          <w:lang w:val="en-US"/>
+        </w:rPr>
+      </w:pPr>
+      <w:r>
+        <w:rPr>
+          <w:rFonts w:ascii="Arial" w:hAnsi="Arial" w:cs="Arial"/>
+          <w:sz w:val="20"/>
+          <w:lang w:val="en-US"/>
+        </w:rPr>
+        <w:t xml:space="preserve">The circumstances surrounding his disappearance are still a mystery. It's not clear what entity is holding him, but it is not believed to be the Islamic State group or the Syrian government, the </w:t>
+      </w:r>
+      <w:bookmarkStart w:id="0" w:name="_GoBack"/>
+      <w:bookmarkEnd w:id="0"/>
+      <w:r>
+        <w:rPr>
+          <w:rFonts w:ascii="Arial" w:hAnsi="Arial" w:cs="Arial"/>
+          <w:sz w:val="20"/>
+          <w:lang w:val="en-US"/>
+        </w:rPr>
+        <w:t>family said. The parents said they have been told by "credible sources" that Austin Tice is alive, reasonably well treated and that they need to be patient.</w:t>
+      </w:r>
+    </w:p>
+    <w:p>
+      <w:pPr>
+        <w:jc w:val="both"/>
+        <w:rPr>
+          <w:rFonts w:ascii="Arial" w:hAnsi="Arial" w:cs="Arial"/>
+          <w:sz w:val="20"/>
+          <w:lang w:val="en-US"/>
+        </w:rPr>
+      </w:pPr>
+      <w:r>
+        <w:rPr>
+          <w:rFonts w:ascii="Arial" w:hAnsi="Arial" w:cs="Arial"/>
+          <w:sz w:val="20"/>
+          <w:lang w:val="en-US"/>
+        </w:rPr>
+        <w:t>The family is advocating for a new U.S. policy that would provide a single point of accountability, responsible to the president, to pursue the safe return of hostages. They also are pushing the government to improve information sharing among government agencies and with families and to create protections for the hostages' interests and assets at home, such as online profiles, bank accounts and housing.</w:t>
+      </w:r>
+    </w:p>
+    <w:p>
+      <w:pPr>
+        <w:jc w:val="both"/>
+        <w:rPr>
+          <w:rFonts w:ascii="Arial" w:hAnsi="Arial" w:cs="Arial"/>
+          <w:sz w:val="20"/>
+          <w:lang w:val="en-US"/>
+        </w:rPr>
+      </w:pPr>
+      <w:r>
+        <w:rPr>
+          <w:rFonts w:ascii="Arial" w:hAnsi="Arial" w:cs="Arial"/>
+          <w:sz w:val="20"/>
+          <w:lang w:val="en-US"/>
+        </w:rPr>
+        <w:t>The parents have traveled to Beirut to meet with Syrian government officials themselves. They said the U.S. government should be more creative and responsive in its approach to reach their son's captors and initiate more diplomacy with the Syrians.</w:t>
+      </w:r>
     </w:p>
     <w:sectPr>
       <w:pgSz w:w="12240" w:h="15840"/>

</xml_diff>

<commit_message>
9 de fb 2015
apuntes de hoy
</commit_message>
<xml_diff>
--- a/Ingles/apuntesingles.docx
+++ b/Ingles/apuntesingles.docx
@@ -2920,6 +2920,954 @@
     </w:p>
     <w:p>
       <w:pPr>
+        <w:rPr>
+          <w:rFonts w:ascii="Arial" w:hAnsi="Arial" w:cs="Arial"/>
+          <w:sz w:val="20"/>
+          <w:lang w:val="en-US"/>
+        </w:rPr>
+      </w:pPr>
+      <w:r>
+        <w:rPr>
+          <w:rFonts w:ascii="Arial" w:hAnsi="Arial" w:cs="Arial"/>
+          <w:sz w:val="20"/>
+          <w:lang w:val="en-US"/>
+        </w:rPr>
+        <w:br w:type="page"/>
+      </w:r>
+    </w:p>
+    <w:p>
+      <w:pPr>
+        <w:jc w:val="both"/>
+        <w:rPr>
+          <w:rFonts w:ascii="Arial" w:hAnsi="Arial" w:cs="Arial"/>
+          <w:sz w:val="20"/>
+          <w:lang w:val="en-US"/>
+        </w:rPr>
+      </w:pPr>
+      <w:r>
+        <w:rPr>
+          <w:rFonts w:ascii="Arial" w:hAnsi="Arial" w:cs="Arial"/>
+          <w:sz w:val="20"/>
+          <w:lang w:val="en-US"/>
+        </w:rPr>
+        <w:lastRenderedPageBreak/>
+        <w:t>Monday, February 9 2015</w:t>
+      </w:r>
+    </w:p>
+    <w:p>
+      <w:pPr>
+        <w:jc w:val="both"/>
+        <w:rPr>
+          <w:rFonts w:ascii="Arial" w:hAnsi="Arial" w:cs="Arial"/>
+          <w:sz w:val="20"/>
+          <w:lang w:val="en-US"/>
+        </w:rPr>
+      </w:pPr>
+      <w:r>
+        <w:rPr>
+          <w:rFonts w:ascii="Arial" w:hAnsi="Arial" w:cs="Arial"/>
+          <w:sz w:val="20"/>
+          <w:lang w:val="en-US"/>
+        </w:rPr>
+        <w:t>Food vocabulary / house chores / places in public places or in a house.</w:t>
+      </w:r>
+    </w:p>
+    <w:p>
+      <w:pPr>
+        <w:jc w:val="both"/>
+        <w:rPr>
+          <w:rFonts w:ascii="Arial" w:hAnsi="Arial" w:cs="Arial"/>
+          <w:sz w:val="20"/>
+          <w:lang w:val="en-US"/>
+        </w:rPr>
+        <w:sectPr>
+          <w:pgSz w:w="12240" w:h="15840"/>
+          <w:pgMar w:top="1417" w:right="1701" w:bottom="709" w:left="1701" w:header="708" w:footer="708" w:gutter="0"/>
+          <w:cols w:space="708"/>
+          <w:docGrid w:linePitch="360"/>
+        </w:sectPr>
+      </w:pPr>
+    </w:p>
+    <w:p>
+      <w:pPr>
+        <w:jc w:val="both"/>
+        <w:rPr>
+          <w:rFonts w:ascii="Arial" w:hAnsi="Arial" w:cs="Arial"/>
+          <w:sz w:val="20"/>
+          <w:lang w:val="en-US"/>
+        </w:rPr>
+      </w:pPr>
+      <w:r>
+        <w:rPr>
+          <w:rFonts w:ascii="Arial" w:hAnsi="Arial" w:cs="Arial"/>
+          <w:sz w:val="20"/>
+          <w:lang w:val="en-US"/>
+        </w:rPr>
+        <w:lastRenderedPageBreak/>
+        <w:t>Capital letter</w:t>
+      </w:r>
+    </w:p>
+    <w:p>
+      <w:pPr>
+        <w:jc w:val="both"/>
+        <w:rPr>
+          <w:rFonts w:ascii="Arial" w:hAnsi="Arial" w:cs="Arial"/>
+          <w:sz w:val="20"/>
+          <w:lang w:val="en-US"/>
+        </w:rPr>
+      </w:pPr>
+      <w:r>
+        <w:rPr>
+          <w:rFonts w:ascii="Arial" w:hAnsi="Arial" w:cs="Arial"/>
+          <w:sz w:val="20"/>
+          <w:lang w:val="en-US"/>
+        </w:rPr>
+        <w:t>Noodles</w:t>
+      </w:r>
+    </w:p>
+    <w:p>
+      <w:pPr>
+        <w:jc w:val="both"/>
+        <w:rPr>
+          <w:rFonts w:ascii="Arial" w:hAnsi="Arial" w:cs="Arial"/>
+          <w:sz w:val="20"/>
+          <w:lang w:val="en-US"/>
+        </w:rPr>
+      </w:pPr>
+      <w:r>
+        <w:rPr>
+          <w:rFonts w:ascii="Arial" w:hAnsi="Arial" w:cs="Arial"/>
+          <w:sz w:val="20"/>
+          <w:lang w:val="en-US"/>
+        </w:rPr>
+        <w:t>Ice cream</w:t>
+      </w:r>
+    </w:p>
+    <w:p>
+      <w:pPr>
+        <w:jc w:val="both"/>
+        <w:rPr>
+          <w:rFonts w:ascii="Arial" w:hAnsi="Arial" w:cs="Arial"/>
+          <w:sz w:val="20"/>
+          <w:lang w:val="en-US"/>
+        </w:rPr>
+      </w:pPr>
+      <w:r>
+        <w:rPr>
+          <w:rFonts w:ascii="Arial" w:hAnsi="Arial" w:cs="Arial"/>
+          <w:sz w:val="20"/>
+          <w:lang w:val="en-US"/>
+        </w:rPr>
+        <w:t>Refrigerator</w:t>
+      </w:r>
+    </w:p>
+    <w:p>
+      <w:pPr>
+        <w:jc w:val="both"/>
+        <w:rPr>
+          <w:rFonts w:ascii="Arial" w:hAnsi="Arial" w:cs="Arial"/>
+          <w:sz w:val="20"/>
+          <w:lang w:val="en-US"/>
+        </w:rPr>
+      </w:pPr>
+      <w:r>
+        <w:rPr>
+          <w:rFonts w:ascii="Arial" w:hAnsi="Arial" w:cs="Arial"/>
+          <w:sz w:val="20"/>
+          <w:lang w:val="en-US"/>
+        </w:rPr>
+        <w:t>Chef</w:t>
+      </w:r>
+    </w:p>
+    <w:p>
+      <w:pPr>
+        <w:jc w:val="both"/>
+        <w:rPr>
+          <w:rFonts w:ascii="Arial" w:hAnsi="Arial" w:cs="Arial"/>
+          <w:sz w:val="20"/>
+          <w:lang w:val="en-US"/>
+        </w:rPr>
+      </w:pPr>
+      <w:r>
+        <w:rPr>
+          <w:rFonts w:ascii="Arial" w:hAnsi="Arial" w:cs="Arial"/>
+          <w:sz w:val="20"/>
+          <w:lang w:val="en-US"/>
+        </w:rPr>
+        <w:t>Sushi</w:t>
+      </w:r>
+    </w:p>
+    <w:p>
+      <w:pPr>
+        <w:jc w:val="both"/>
+        <w:rPr>
+          <w:rFonts w:ascii="Arial" w:hAnsi="Arial" w:cs="Arial"/>
+          <w:sz w:val="20"/>
+          <w:lang w:val="en-US"/>
+        </w:rPr>
+      </w:pPr>
+      <w:r>
+        <w:rPr>
+          <w:rFonts w:ascii="Arial" w:hAnsi="Arial" w:cs="Arial"/>
+          <w:sz w:val="20"/>
+          <w:lang w:val="en-US"/>
+        </w:rPr>
+        <w:t>Chicken</w:t>
+      </w:r>
+    </w:p>
+    <w:p>
+      <w:pPr>
+        <w:jc w:val="both"/>
+        <w:rPr>
+          <w:rFonts w:ascii="Arial" w:hAnsi="Arial" w:cs="Arial"/>
+          <w:sz w:val="20"/>
+          <w:lang w:val="en-US"/>
+        </w:rPr>
+      </w:pPr>
+      <w:r>
+        <w:rPr>
+          <w:rFonts w:ascii="Arial" w:hAnsi="Arial" w:cs="Arial"/>
+          <w:sz w:val="20"/>
+          <w:lang w:val="en-US"/>
+        </w:rPr>
+        <w:t>Milk</w:t>
+      </w:r>
+    </w:p>
+    <w:p>
+      <w:pPr>
+        <w:jc w:val="both"/>
+        <w:rPr>
+          <w:rFonts w:ascii="Arial" w:hAnsi="Arial" w:cs="Arial"/>
+          <w:sz w:val="20"/>
+          <w:lang w:val="en-US"/>
+        </w:rPr>
+      </w:pPr>
+      <w:r>
+        <w:rPr>
+          <w:rFonts w:ascii="Arial" w:hAnsi="Arial" w:cs="Arial"/>
+          <w:sz w:val="20"/>
+          <w:lang w:val="en-US"/>
+        </w:rPr>
+        <w:t>Cereal</w:t>
+      </w:r>
+    </w:p>
+    <w:p>
+      <w:pPr>
+        <w:jc w:val="both"/>
+        <w:rPr>
+          <w:rFonts w:ascii="Arial" w:hAnsi="Arial" w:cs="Arial"/>
+          <w:sz w:val="20"/>
+          <w:lang w:val="en-US"/>
+        </w:rPr>
+      </w:pPr>
+      <w:r>
+        <w:rPr>
+          <w:rFonts w:ascii="Arial" w:hAnsi="Arial" w:cs="Arial"/>
+          <w:sz w:val="20"/>
+          <w:lang w:val="en-US"/>
+        </w:rPr>
+        <w:t>Restaurant</w:t>
+      </w:r>
+    </w:p>
+    <w:p>
+      <w:pPr>
+        <w:jc w:val="both"/>
+        <w:rPr>
+          <w:rFonts w:ascii="Arial" w:hAnsi="Arial" w:cs="Arial"/>
+          <w:sz w:val="20"/>
+          <w:lang w:val="en-US"/>
+        </w:rPr>
+      </w:pPr>
+      <w:r>
+        <w:rPr>
+          <w:rFonts w:ascii="Arial" w:hAnsi="Arial" w:cs="Arial"/>
+          <w:sz w:val="20"/>
+          <w:lang w:val="en-US"/>
+        </w:rPr>
+        <w:t>Spaghetti</w:t>
+      </w:r>
+    </w:p>
+    <w:p>
+      <w:pPr>
+        <w:jc w:val="both"/>
+        <w:rPr>
+          <w:rFonts w:ascii="Arial" w:hAnsi="Arial" w:cs="Arial"/>
+          <w:sz w:val="20"/>
+          <w:lang w:val="en-US"/>
+        </w:rPr>
+      </w:pPr>
+      <w:r>
+        <w:rPr>
+          <w:rFonts w:ascii="Arial" w:hAnsi="Arial" w:cs="Arial"/>
+          <w:sz w:val="20"/>
+          <w:lang w:val="en-US"/>
+        </w:rPr>
+        <w:t>Kitchen</w:t>
+      </w:r>
+    </w:p>
+    <w:p>
+      <w:pPr>
+        <w:jc w:val="both"/>
+        <w:rPr>
+          <w:rFonts w:ascii="Arial" w:hAnsi="Arial" w:cs="Arial"/>
+          <w:sz w:val="20"/>
+          <w:lang w:val="en-US"/>
+        </w:rPr>
+      </w:pPr>
+      <w:r>
+        <w:rPr>
+          <w:rFonts w:ascii="Arial" w:hAnsi="Arial" w:cs="Arial"/>
+          <w:sz w:val="20"/>
+          <w:lang w:val="en-US"/>
+        </w:rPr>
+        <w:lastRenderedPageBreak/>
+        <w:t>Bathroom</w:t>
+      </w:r>
+    </w:p>
+    <w:p>
+      <w:pPr>
+        <w:jc w:val="both"/>
+        <w:rPr>
+          <w:rFonts w:ascii="Arial" w:hAnsi="Arial" w:cs="Arial"/>
+          <w:sz w:val="20"/>
+          <w:lang w:val="en-US"/>
+        </w:rPr>
+      </w:pPr>
+      <w:r>
+        <w:rPr>
+          <w:rFonts w:ascii="Arial" w:hAnsi="Arial" w:cs="Arial"/>
+          <w:sz w:val="20"/>
+          <w:lang w:val="en-US"/>
+        </w:rPr>
+        <w:t>Sandwich</w:t>
+      </w:r>
+    </w:p>
+    <w:p>
+      <w:pPr>
+        <w:jc w:val="both"/>
+        <w:rPr>
+          <w:rFonts w:ascii="Arial" w:hAnsi="Arial" w:cs="Arial"/>
+          <w:sz w:val="20"/>
+          <w:lang w:val="en-US"/>
+        </w:rPr>
+      </w:pPr>
+      <w:r>
+        <w:rPr>
+          <w:rFonts w:ascii="Arial" w:hAnsi="Arial" w:cs="Arial"/>
+          <w:sz w:val="20"/>
+          <w:lang w:val="en-US"/>
+        </w:rPr>
+        <w:t>Enchiladas</w:t>
+      </w:r>
+    </w:p>
+    <w:p>
+      <w:pPr>
+        <w:jc w:val="both"/>
+        <w:rPr>
+          <w:rFonts w:ascii="Arial" w:hAnsi="Arial" w:cs="Arial"/>
+          <w:sz w:val="20"/>
+          <w:lang w:val="en-US"/>
+        </w:rPr>
+      </w:pPr>
+      <w:r>
+        <w:rPr>
+          <w:rFonts w:ascii="Arial" w:hAnsi="Arial" w:cs="Arial"/>
+          <w:sz w:val="20"/>
+          <w:lang w:val="en-US"/>
+        </w:rPr>
+        <w:t>Wash the dishes</w:t>
+      </w:r>
+    </w:p>
+    <w:p>
+      <w:pPr>
+        <w:jc w:val="both"/>
+        <w:rPr>
+          <w:rFonts w:ascii="Arial" w:hAnsi="Arial" w:cs="Arial"/>
+          <w:sz w:val="20"/>
+          <w:lang w:val="en-US"/>
+        </w:rPr>
+      </w:pPr>
+      <w:r>
+        <w:rPr>
+          <w:rFonts w:ascii="Arial" w:hAnsi="Arial" w:cs="Arial"/>
+          <w:sz w:val="20"/>
+          <w:lang w:val="en-US"/>
+        </w:rPr>
+        <w:t>Orange juice</w:t>
+      </w:r>
+    </w:p>
+    <w:p>
+      <w:pPr>
+        <w:jc w:val="both"/>
+        <w:rPr>
+          <w:rFonts w:ascii="Arial" w:hAnsi="Arial" w:cs="Arial"/>
+          <w:sz w:val="20"/>
+          <w:lang w:val="en-US"/>
+        </w:rPr>
+      </w:pPr>
+      <w:r>
+        <w:rPr>
+          <w:rFonts w:ascii="Arial" w:hAnsi="Arial" w:cs="Arial"/>
+          <w:sz w:val="20"/>
+          <w:lang w:val="en-US"/>
+        </w:rPr>
+        <w:t>Water</w:t>
+      </w:r>
+    </w:p>
+    <w:p>
+      <w:pPr>
+        <w:jc w:val="both"/>
+        <w:rPr>
+          <w:rFonts w:ascii="Arial" w:hAnsi="Arial" w:cs="Arial"/>
+          <w:sz w:val="20"/>
+          <w:lang w:val="en-US"/>
+        </w:rPr>
+      </w:pPr>
+      <w:r>
+        <w:rPr>
+          <w:rFonts w:ascii="Arial" w:hAnsi="Arial" w:cs="Arial"/>
+          <w:sz w:val="20"/>
+          <w:lang w:val="en-US"/>
+        </w:rPr>
+        <w:t>Popcorn</w:t>
+      </w:r>
+    </w:p>
+    <w:p>
+      <w:pPr>
+        <w:jc w:val="both"/>
+        <w:rPr>
+          <w:rFonts w:ascii="Arial" w:hAnsi="Arial" w:cs="Arial"/>
+          <w:sz w:val="20"/>
+          <w:lang w:val="en-US"/>
+        </w:rPr>
+      </w:pPr>
+      <w:r>
+        <w:rPr>
+          <w:rFonts w:ascii="Arial" w:hAnsi="Arial" w:cs="Arial"/>
+          <w:sz w:val="20"/>
+          <w:lang w:val="en-US"/>
+        </w:rPr>
+        <w:t>Sausages and potatoes</w:t>
+      </w:r>
+    </w:p>
+    <w:p>
+      <w:pPr>
+        <w:jc w:val="both"/>
+        <w:rPr>
+          <w:rFonts w:ascii="Arial" w:hAnsi="Arial" w:cs="Arial"/>
+          <w:sz w:val="20"/>
+          <w:lang w:val="en-US"/>
+        </w:rPr>
+      </w:pPr>
+      <w:r>
+        <w:rPr>
+          <w:rFonts w:ascii="Arial" w:hAnsi="Arial" w:cs="Arial"/>
+          <w:sz w:val="20"/>
+          <w:lang w:val="en-US"/>
+        </w:rPr>
+        <w:t>Hamburger and French fries</w:t>
+      </w:r>
+    </w:p>
+    <w:p>
+      <w:pPr>
+        <w:jc w:val="both"/>
+        <w:rPr>
+          <w:rFonts w:ascii="Arial" w:hAnsi="Arial" w:cs="Arial"/>
+          <w:sz w:val="20"/>
+          <w:lang w:val="en-US"/>
+        </w:rPr>
+      </w:pPr>
+      <w:r>
+        <w:rPr>
+          <w:rFonts w:ascii="Arial" w:hAnsi="Arial" w:cs="Arial"/>
+          <w:sz w:val="20"/>
+          <w:lang w:val="en-US"/>
+        </w:rPr>
+        <w:t>Bacon and eggs</w:t>
+      </w:r>
+    </w:p>
+    <w:p>
+      <w:pPr>
+        <w:jc w:val="both"/>
+        <w:rPr>
+          <w:rFonts w:ascii="Arial" w:hAnsi="Arial" w:cs="Arial"/>
+          <w:sz w:val="20"/>
+          <w:lang w:val="en-US"/>
+        </w:rPr>
+      </w:pPr>
+      <w:r>
+        <w:rPr>
+          <w:rFonts w:ascii="Arial" w:hAnsi="Arial" w:cs="Arial"/>
+          <w:sz w:val="20"/>
+          <w:lang w:val="en-US"/>
+        </w:rPr>
+        <w:t>Soup</w:t>
+      </w:r>
+    </w:p>
+    <w:p>
+      <w:pPr>
+        <w:jc w:val="both"/>
+        <w:rPr>
+          <w:rFonts w:ascii="Arial" w:hAnsi="Arial" w:cs="Arial"/>
+          <w:sz w:val="20"/>
+          <w:lang w:val="en-US"/>
+        </w:rPr>
+      </w:pPr>
+      <w:r>
+        <w:rPr>
+          <w:rFonts w:ascii="Arial" w:hAnsi="Arial" w:cs="Arial"/>
+          <w:sz w:val="20"/>
+          <w:lang w:val="en-US"/>
+        </w:rPr>
+        <w:t>Lettuce</w:t>
+      </w:r>
+    </w:p>
+    <w:p>
+      <w:pPr>
+        <w:jc w:val="both"/>
+        <w:rPr>
+          <w:rFonts w:ascii="Arial" w:hAnsi="Arial" w:cs="Arial"/>
+          <w:sz w:val="20"/>
+          <w:lang w:val="en-US"/>
+        </w:rPr>
+        <w:sectPr>
+          <w:type w:val="continuous"/>
+          <w:pgSz w:w="12240" w:h="15840"/>
+          <w:pgMar w:top="1417" w:right="1701" w:bottom="709" w:left="1701" w:header="708" w:footer="708" w:gutter="0"/>
+          <w:cols w:num="2" w:space="708"/>
+          <w:docGrid w:linePitch="360"/>
+        </w:sectPr>
+      </w:pPr>
+    </w:p>
+    <w:p>
+      <w:pPr>
+        <w:jc w:val="both"/>
+        <w:rPr>
+          <w:rFonts w:ascii="Arial" w:hAnsi="Arial" w:cs="Arial"/>
+          <w:sz w:val="20"/>
+          <w:lang w:val="en-US"/>
+        </w:rPr>
+      </w:pPr>
+    </w:p>
+    <w:p>
+      <w:pPr>
+        <w:jc w:val="both"/>
+        <w:rPr>
+          <w:rFonts w:ascii="Arial" w:hAnsi="Arial" w:cs="Arial"/>
+          <w:sz w:val="20"/>
+          <w:lang w:val="en-US"/>
+        </w:rPr>
+      </w:pPr>
+      <w:r>
+        <w:rPr>
+          <w:rFonts w:ascii="Arial" w:hAnsi="Arial" w:cs="Arial"/>
+          <w:sz w:val="20"/>
+          <w:lang w:val="en-US"/>
+        </w:rPr>
+        <w:t>A: oh, what’s the matter?</w:t>
+      </w:r>
+    </w:p>
+    <w:p>
+      <w:pPr>
+        <w:jc w:val="both"/>
+        <w:rPr>
+          <w:rFonts w:ascii="Arial" w:hAnsi="Arial" w:cs="Arial"/>
+          <w:sz w:val="20"/>
+          <w:lang w:val="en-US"/>
+        </w:rPr>
+      </w:pPr>
+      <w:r>
+        <w:rPr>
+          <w:rFonts w:ascii="Arial" w:hAnsi="Arial" w:cs="Arial"/>
+          <w:sz w:val="20"/>
+          <w:lang w:val="en-US"/>
+        </w:rPr>
+        <w:t>B: well, it’s time for dinner, and I’m hungry.</w:t>
+      </w:r>
+    </w:p>
+    <w:p>
+      <w:pPr>
+        <w:jc w:val="both"/>
+        <w:rPr>
+          <w:rFonts w:ascii="Arial" w:hAnsi="Arial" w:cs="Arial"/>
+          <w:sz w:val="20"/>
+          <w:lang w:val="en-US"/>
+        </w:rPr>
+      </w:pPr>
+      <w:r>
+        <w:rPr>
+          <w:rFonts w:ascii="Arial" w:hAnsi="Arial" w:cs="Arial"/>
+          <w:sz w:val="20"/>
+          <w:lang w:val="en-US"/>
+        </w:rPr>
+        <w:t>A: oh, me too</w:t>
+      </w:r>
+      <w:r>
+        <w:rPr>
+          <w:rFonts w:ascii="Arial" w:hAnsi="Arial" w:cs="Arial"/>
+          <w:sz w:val="20"/>
+          <w:lang w:val="en-US"/>
+        </w:rPr>
+        <w:t>.</w:t>
+      </w:r>
+      <w:r>
+        <w:rPr>
+          <w:rFonts w:ascii="Arial" w:hAnsi="Arial" w:cs="Arial"/>
+          <w:sz w:val="20"/>
+          <w:lang w:val="en-US"/>
+        </w:rPr>
+        <w:t xml:space="preserve"> </w:t>
+      </w:r>
+      <w:r>
+        <w:rPr>
+          <w:rFonts w:ascii="Arial" w:hAnsi="Arial" w:cs="Arial"/>
+          <w:sz w:val="20"/>
+          <w:lang w:val="en-US"/>
+        </w:rPr>
+        <w:t>Why</w:t>
+      </w:r>
+      <w:r>
+        <w:rPr>
+          <w:rFonts w:ascii="Arial" w:hAnsi="Arial" w:cs="Arial"/>
+          <w:sz w:val="20"/>
+          <w:lang w:val="en-US"/>
+        </w:rPr>
+        <w:t xml:space="preserve"> don’t we go</w:t>
+      </w:r>
+      <w:r>
+        <w:rPr>
+          <w:rFonts w:ascii="Arial" w:hAnsi="Arial" w:cs="Arial"/>
+          <w:sz w:val="20"/>
+          <w:lang w:val="en-US"/>
+        </w:rPr>
+        <w:t xml:space="preserve"> </w:t>
+      </w:r>
+      <w:r>
+        <w:rPr>
+          <w:rFonts w:ascii="Arial" w:hAnsi="Arial" w:cs="Arial"/>
+          <w:sz w:val="20"/>
+          <w:lang w:val="en-US"/>
+        </w:rPr>
+        <w:t>t</w:t>
+      </w:r>
+      <w:r>
+        <w:rPr>
+          <w:rFonts w:ascii="Arial" w:hAnsi="Arial" w:cs="Arial"/>
+          <w:sz w:val="20"/>
+          <w:lang w:val="en-US"/>
+        </w:rPr>
+        <w:t>o t</w:t>
+      </w:r>
+      <w:r>
+        <w:rPr>
+          <w:rFonts w:ascii="Arial" w:hAnsi="Arial" w:cs="Arial"/>
+          <w:sz w:val="20"/>
+          <w:lang w:val="en-US"/>
+        </w:rPr>
+        <w:t>he restaurant</w:t>
+      </w:r>
+      <w:r>
+        <w:rPr>
+          <w:rFonts w:ascii="Arial" w:hAnsi="Arial" w:cs="Arial"/>
+          <w:sz w:val="20"/>
+          <w:lang w:val="en-US"/>
+        </w:rPr>
+        <w:t>?</w:t>
+      </w:r>
+    </w:p>
+    <w:p>
+      <w:pPr>
+        <w:jc w:val="both"/>
+        <w:rPr>
+          <w:rFonts w:ascii="Arial" w:hAnsi="Arial" w:cs="Arial"/>
+          <w:sz w:val="20"/>
+          <w:lang w:val="en-US"/>
+        </w:rPr>
+      </w:pPr>
+      <w:r>
+        <w:rPr>
+          <w:rFonts w:ascii="Arial" w:hAnsi="Arial" w:cs="Arial"/>
+          <w:sz w:val="20"/>
+          <w:lang w:val="en-US"/>
+        </w:rPr>
+        <w:t>B: what kind of restaurant?</w:t>
+      </w:r>
+    </w:p>
+    <w:p>
+      <w:pPr>
+        <w:jc w:val="both"/>
+        <w:rPr>
+          <w:rFonts w:ascii="Arial" w:hAnsi="Arial" w:cs="Arial"/>
+          <w:sz w:val="20"/>
+          <w:lang w:val="en-US"/>
+        </w:rPr>
+      </w:pPr>
+      <w:r>
+        <w:rPr>
+          <w:rFonts w:ascii="Arial" w:hAnsi="Arial" w:cs="Arial"/>
+          <w:sz w:val="20"/>
+          <w:lang w:val="en-US"/>
+        </w:rPr>
+        <w:t>A: a fast food restaurant.</w:t>
+      </w:r>
+    </w:p>
+    <w:p>
+      <w:pPr>
+        <w:jc w:val="both"/>
+        <w:rPr>
+          <w:rFonts w:ascii="Arial" w:hAnsi="Arial" w:cs="Arial"/>
+          <w:sz w:val="20"/>
+          <w:lang w:val="en-US"/>
+        </w:rPr>
+      </w:pPr>
+      <w:r>
+        <w:rPr>
+          <w:rFonts w:ascii="Arial" w:hAnsi="Arial" w:cs="Arial"/>
+          <w:sz w:val="20"/>
+          <w:lang w:val="en-US"/>
+        </w:rPr>
+        <w:t>B: good idea. Let’s go together to burger king or MacDonald’s. The hamburgers there are delicious</w:t>
+      </w:r>
+    </w:p>
+    <w:p>
+      <w:pPr>
+        <w:jc w:val="both"/>
+        <w:rPr>
+          <w:rFonts w:ascii="Arial" w:hAnsi="Arial" w:cs="Arial"/>
+          <w:sz w:val="20"/>
+          <w:lang w:val="en-US"/>
+        </w:rPr>
+      </w:pPr>
+      <w:r>
+        <w:rPr>
+          <w:rFonts w:ascii="Arial" w:hAnsi="Arial" w:cs="Arial"/>
+          <w:sz w:val="20"/>
+          <w:lang w:val="en-US"/>
+        </w:rPr>
+        <w:t>A: also the French fries.</w:t>
+      </w:r>
+    </w:p>
+    <w:p>
+      <w:pPr>
+        <w:jc w:val="both"/>
+        <w:rPr>
+          <w:rFonts w:ascii="Arial" w:hAnsi="Arial" w:cs="Arial"/>
+          <w:sz w:val="20"/>
+          <w:lang w:val="en-US"/>
+        </w:rPr>
+      </w:pPr>
+      <w:r>
+        <w:rPr>
+          <w:rFonts w:ascii="Arial" w:hAnsi="Arial" w:cs="Arial"/>
+          <w:sz w:val="20"/>
+          <w:lang w:val="en-US"/>
+        </w:rPr>
+        <w:t>B: would you like some ice-cream for dessert?</w:t>
+      </w:r>
+    </w:p>
+    <w:p>
+      <w:pPr>
+        <w:jc w:val="both"/>
+        <w:rPr>
+          <w:rFonts w:ascii="Arial" w:hAnsi="Arial" w:cs="Arial"/>
+          <w:sz w:val="20"/>
+          <w:lang w:val="en-US"/>
+        </w:rPr>
+      </w:pPr>
+      <w:r>
+        <w:rPr>
+          <w:rFonts w:ascii="Arial" w:hAnsi="Arial" w:cs="Arial"/>
+          <w:sz w:val="20"/>
+          <w:lang w:val="en-US"/>
+        </w:rPr>
+        <w:t>A: no, I’d rather some jelly instead of.</w:t>
+      </w:r>
+    </w:p>
+    <w:p>
+      <w:pPr>
+        <w:jc w:val="both"/>
+        <w:rPr>
+          <w:rFonts w:ascii="Arial" w:hAnsi="Arial" w:cs="Arial"/>
+          <w:sz w:val="20"/>
+          <w:lang w:val="en-US"/>
+        </w:rPr>
+      </w:pPr>
+      <w:r>
+        <w:rPr>
+          <w:rFonts w:ascii="Arial" w:hAnsi="Arial" w:cs="Arial"/>
+          <w:sz w:val="20"/>
+          <w:lang w:val="en-US"/>
+        </w:rPr>
+        <w:t>B: okay, let’s go to burger king.</w:t>
+      </w:r>
+    </w:p>
+    <w:p>
+      <w:pPr>
+        <w:jc w:val="both"/>
+        <w:rPr>
+          <w:rFonts w:ascii="Arial" w:hAnsi="Arial" w:cs="Arial"/>
+          <w:sz w:val="20"/>
+          <w:lang w:val="en-US"/>
+        </w:rPr>
+      </w:pPr>
+    </w:p>
+    <w:p>
+      <w:pPr>
+        <w:jc w:val="both"/>
+        <w:rPr>
+          <w:rFonts w:ascii="Arial" w:hAnsi="Arial" w:cs="Arial"/>
+          <w:sz w:val="20"/>
+          <w:lang w:val="en-US"/>
+        </w:rPr>
+      </w:pPr>
+      <w:r>
+        <w:rPr>
+          <w:rFonts w:ascii="Arial" w:hAnsi="Arial" w:cs="Arial"/>
+          <w:sz w:val="20"/>
+          <w:lang w:val="en-US"/>
+        </w:rPr>
+        <w:t>Grammar focus</w:t>
+      </w:r>
+    </w:p>
+    <w:p>
+      <w:pPr>
+        <w:jc w:val="both"/>
+        <w:rPr>
+          <w:rFonts w:ascii="Arial" w:hAnsi="Arial" w:cs="Arial"/>
+          <w:sz w:val="20"/>
+          <w:lang w:val="en-US"/>
+        </w:rPr>
+      </w:pPr>
+      <w:r>
+        <w:rPr>
+          <w:rFonts w:ascii="Arial" w:hAnsi="Arial" w:cs="Arial"/>
+          <w:sz w:val="20"/>
+          <w:lang w:val="en-US"/>
+        </w:rPr>
+        <w:t>Would you like.</w:t>
+      </w:r>
+      <w:r>
+        <w:rPr>
+          <w:rFonts w:ascii="Arial" w:hAnsi="Arial" w:cs="Arial"/>
+          <w:sz w:val="20"/>
+          <w:lang w:val="en-US"/>
+        </w:rPr>
+        <w:t xml:space="preserve"> Is a structure used to ask about a preference request or as the meaning of inviting someone to do something.</w:t>
+      </w:r>
+    </w:p>
+    <w:p>
+      <w:pPr>
+        <w:jc w:val="both"/>
+        <w:rPr>
+          <w:rFonts w:ascii="Arial" w:hAnsi="Arial" w:cs="Arial"/>
+          <w:sz w:val="20"/>
+          <w:lang w:val="en-US"/>
+        </w:rPr>
+      </w:pPr>
+      <w:r>
+        <w:rPr>
+          <w:rFonts w:ascii="Arial" w:hAnsi="Arial" w:cs="Arial"/>
+          <w:sz w:val="20"/>
+          <w:lang w:val="en-US"/>
+        </w:rPr>
+        <w:t>Would you like to go to the movies?</w:t>
+      </w:r>
+    </w:p>
+    <w:p>
+      <w:pPr>
+        <w:jc w:val="both"/>
+        <w:rPr>
+          <w:rFonts w:ascii="Arial" w:hAnsi="Arial" w:cs="Arial"/>
+          <w:sz w:val="20"/>
+          <w:lang w:val="en-US"/>
+        </w:rPr>
+      </w:pPr>
+      <w:r>
+        <w:rPr>
+          <w:rFonts w:ascii="Arial" w:hAnsi="Arial" w:cs="Arial"/>
+          <w:sz w:val="20"/>
+          <w:lang w:val="en-US"/>
+        </w:rPr>
+        <w:t>Good idea. Let’s go</w:t>
+      </w:r>
+    </w:p>
+    <w:p>
+      <w:pPr>
+        <w:jc w:val="both"/>
+        <w:rPr>
+          <w:rFonts w:ascii="Arial" w:hAnsi="Arial" w:cs="Arial"/>
+          <w:sz w:val="20"/>
+          <w:lang w:val="en-US"/>
+        </w:rPr>
+      </w:pPr>
+      <w:r>
+        <w:rPr>
+          <w:rFonts w:ascii="Arial" w:hAnsi="Arial" w:cs="Arial"/>
+          <w:sz w:val="20"/>
+          <w:lang w:val="en-US"/>
+        </w:rPr>
+        <w:t>Would you like to visit the anthropology museum?</w:t>
+      </w:r>
+    </w:p>
+    <w:p>
+      <w:pPr>
+        <w:jc w:val="both"/>
+        <w:rPr>
+          <w:rFonts w:ascii="Arial" w:hAnsi="Arial" w:cs="Arial"/>
+          <w:sz w:val="20"/>
+          <w:lang w:val="en-US"/>
+        </w:rPr>
+      </w:pPr>
+      <w:r>
+        <w:rPr>
+          <w:rFonts w:ascii="Arial" w:hAnsi="Arial" w:cs="Arial"/>
+          <w:sz w:val="20"/>
+          <w:lang w:val="en-US"/>
+        </w:rPr>
+        <w:t>No, I can’t. I have to do my homework.</w:t>
+      </w:r>
+    </w:p>
+    <w:p>
+      <w:pPr>
+        <w:jc w:val="both"/>
+        <w:rPr>
+          <w:rFonts w:ascii="Arial" w:hAnsi="Arial" w:cs="Arial"/>
+          <w:b/>
+          <w:sz w:val="20"/>
+          <w:lang w:val="en-US"/>
+        </w:rPr>
+      </w:pPr>
+      <w:r>
+        <w:rPr>
+          <w:rFonts w:ascii="Arial" w:hAnsi="Arial" w:cs="Arial"/>
+          <w:b/>
+          <w:sz w:val="20"/>
+          <w:lang w:val="en-US"/>
+        </w:rPr>
+        <w:t>Homework</w:t>
+      </w:r>
+    </w:p>
+    <w:p>
+      <w:pPr>
+        <w:jc w:val="both"/>
+        <w:rPr>
+          <w:rFonts w:ascii="Arial" w:hAnsi="Arial" w:cs="Arial"/>
+          <w:sz w:val="20"/>
+          <w:lang w:val="en-US"/>
+        </w:rPr>
+      </w:pPr>
+      <w:r>
+        <w:rPr>
+          <w:rFonts w:ascii="Arial" w:hAnsi="Arial" w:cs="Arial"/>
+          <w:sz w:val="20"/>
+          <w:lang w:val="en-US"/>
+        </w:rPr>
+        <w:lastRenderedPageBreak/>
+        <w:t>3 news. Look for 3 of the most important recent news up to now.</w:t>
+      </w:r>
+    </w:p>
+    <w:p>
+      <w:pPr>
         <w:jc w:val="both"/>
         <w:rPr>
           <w:rFonts w:ascii="Arial" w:hAnsi="Arial" w:cs="Arial"/>
@@ -2930,7 +3878,18 @@
       <w:bookmarkStart w:id="0" w:name="_GoBack"/>
       <w:bookmarkEnd w:id="0"/>
     </w:p>
+    <w:p>
+      <w:pPr>
+        <w:jc w:val="both"/>
+        <w:rPr>
+          <w:rFonts w:ascii="Arial" w:hAnsi="Arial" w:cs="Arial"/>
+          <w:sz w:val="20"/>
+          <w:lang w:val="en-US"/>
+        </w:rPr>
+      </w:pPr>
+    </w:p>
     <w:sectPr>
+      <w:type w:val="continuous"/>
       <w:pgSz w:w="12240" w:h="15840"/>
       <w:pgMar w:top="1417" w:right="1701" w:bottom="709" w:left="1701" w:header="708" w:footer="708" w:gutter="0"/>
       <w:cols w:space="708"/>

</xml_diff>